<commit_message>
method design class relation
2.3.1
</commit_message>
<xml_diff>
--- a/Method Design.docx
+++ b/Method Design.docx
@@ -1076,19 +1076,7 @@
     </w:p>
     <w:p>
       <w:r>
-        <w:t>A</w:t>
-      </w:r>
-      <w:r>
-        <w:t>n</w:t>
-      </w:r>
-      <w:r>
-        <w:t xml:space="preserve"> </w:t>
-      </w:r>
-      <w:r>
-        <w:t>administrator</w:t>
-      </w:r>
-      <w:r>
-        <w:t xml:space="preserve"> contains user enter user name and password.</w:t>
+        <w:t>An administrator contains user enter user name and password.</w:t>
       </w:r>
     </w:p>
     <w:p>
@@ -1098,10 +1086,7 @@
     </w:p>
     <w:p>
       <w:r>
-        <w:t xml:space="preserve"> </w:t>
-      </w:r>
-      <w:r>
-        <w:t>C</w:t>
+        <w:t xml:space="preserve"> C</w:t>
       </w:r>
       <w:r>
         <w:t>urrent</w:t>
@@ -2409,44 +2394,467 @@
       <w:r>
         <w:t>shopping history with the customer name and customer id;</w:t>
       </w:r>
+    </w:p>
+    <w:p>
+      <w:r>
+        <w:t>Parameter:</w:t>
+      </w:r>
+    </w:p>
+    <w:p>
+      <w:r>
+        <w:t xml:space="preserve">The Shopping cart that the customer has check out. </w:t>
+      </w:r>
+    </w:p>
+    <w:p>
+      <w:r>
+        <w:t>Return</w:t>
+      </w:r>
+      <w:r>
+        <w:t>s:</w:t>
+      </w:r>
+    </w:p>
+    <w:p>
+      <w:r>
+        <w:t xml:space="preserve"> </w:t>
+      </w:r>
+      <w:r>
+        <w:t>T</w:t>
+      </w:r>
+      <w:r>
+        <w:t>he</w:t>
+      </w:r>
+      <w:r>
+        <w:t xml:space="preserve"> </w:t>
+      </w:r>
+      <w:r>
+        <w:t>new shopping history.</w:t>
+      </w:r>
+    </w:p>
+    <w:p/>
+    <w:p/>
+    <w:p>
+      <w:proofErr w:type="spellStart"/>
+      <w:r>
+        <w:rPr>
+          <w:highlight w:val="yellow"/>
+        </w:rPr>
+        <w:t>ClassName</w:t>
+      </w:r>
+      <w:proofErr w:type="spellEnd"/>
+      <w:r>
+        <w:rPr>
+          <w:highlight w:val="yellow"/>
+        </w:rPr>
+        <w:t>: Register</w:t>
+      </w:r>
+    </w:p>
+    <w:p>
+      <w:r>
+        <w:t xml:space="preserve">Public Boolean </w:t>
+      </w:r>
+      <w:proofErr w:type="spellStart"/>
+      <w:proofErr w:type="gramStart"/>
+      <w:r>
+        <w:t>validateUsername</w:t>
+      </w:r>
+      <w:proofErr w:type="spellEnd"/>
+      <w:r>
+        <w:t>(</w:t>
+      </w:r>
+      <w:proofErr w:type="gramEnd"/>
+      <w:r>
+        <w:t>String username)</w:t>
+      </w:r>
+    </w:p>
+    <w:p>
+      <w:r>
+        <w:t>Validate the format</w:t>
+      </w:r>
+      <w:r>
+        <w:t xml:space="preserve"> of username before user register a new account;</w:t>
+      </w:r>
+    </w:p>
+    <w:p>
+      <w:r>
+        <w:t>Parameter:</w:t>
+      </w:r>
+    </w:p>
+    <w:p>
+      <w:r>
+        <w:t>The user name that user to be login website to distinguish identity of user.</w:t>
+      </w:r>
+    </w:p>
+    <w:p>
+      <w:r>
+        <w:t>Username format should be email format.</w:t>
+      </w:r>
+    </w:p>
+    <w:p>
+      <w:r>
+        <w:t>Return:</w:t>
+      </w:r>
+    </w:p>
+    <w:p>
+      <w:r>
+        <w:t>If the username is standard email format, it’s shall return true;</w:t>
+      </w:r>
+    </w:p>
+    <w:p>
+      <w:r>
+        <w:t>If the username is not satisfy the email format, it’s shall return false;</w:t>
+      </w:r>
+    </w:p>
+    <w:p/>
+    <w:p/>
+    <w:p/>
+    <w:p>
+      <w:r>
+        <w:t xml:space="preserve">Public Boolean </w:t>
+      </w:r>
+      <w:proofErr w:type="spellStart"/>
+      <w:proofErr w:type="gramStart"/>
+      <w:r>
+        <w:t>validatePassword</w:t>
+      </w:r>
+      <w:proofErr w:type="spellEnd"/>
+      <w:r>
+        <w:t>(</w:t>
+      </w:r>
+      <w:proofErr w:type="gramEnd"/>
+      <w:r>
+        <w:t>String password)</w:t>
+      </w:r>
+    </w:p>
+    <w:p>
+      <w:r>
+        <w:t xml:space="preserve">Validate </w:t>
+      </w:r>
+      <w:r>
+        <w:t>the format of user password</w:t>
+      </w:r>
+      <w:r>
+        <w:t xml:space="preserve"> before</w:t>
+      </w:r>
+      <w:r>
+        <w:t xml:space="preserve"> the user register a new account</w:t>
+      </w:r>
+      <w:r>
+        <w:t>;</w:t>
+      </w:r>
+    </w:p>
+    <w:p>
+      <w:r>
+        <w:t>Parameter:</w:t>
+      </w:r>
+    </w:p>
+    <w:p>
+      <w:r>
+        <w:t xml:space="preserve">The </w:t>
+      </w:r>
+      <w:r>
+        <w:t>password</w:t>
+      </w:r>
+      <w:r>
+        <w:t xml:space="preserve"> that check this user is real user of website.</w:t>
+      </w:r>
+    </w:p>
+    <w:p>
+      <w:r>
+        <w:t>Password</w:t>
+      </w:r>
+      <w:r>
+        <w:t xml:space="preserve"> </w:t>
+      </w:r>
+      <w:r>
+        <w:t>format is 5 to 10 any characters</w:t>
+      </w:r>
+      <w:r>
+        <w:t>.</w:t>
+      </w:r>
+    </w:p>
+    <w:p>
+      <w:r>
+        <w:t>Return:</w:t>
+      </w:r>
+    </w:p>
+    <w:p>
+      <w:r>
+        <w:t xml:space="preserve">If </w:t>
+      </w:r>
+      <w:r>
+        <w:t>the password</w:t>
+      </w:r>
+      <w:r>
+        <w:t xml:space="preserve"> is satisfy the format</w:t>
+      </w:r>
+      <w:r>
+        <w:t>, it’s shall return true;</w:t>
+      </w:r>
+    </w:p>
+    <w:p>
+      <w:r>
+        <w:t xml:space="preserve">If </w:t>
+      </w:r>
+      <w:r>
+        <w:t>the password</w:t>
+      </w:r>
+      <w:r>
+        <w:t xml:space="preserve"> is not </w:t>
+      </w:r>
+      <w:r>
+        <w:t xml:space="preserve">satisfy the </w:t>
+      </w:r>
+      <w:r>
+        <w:t>format, it’s shall return false;</w:t>
+      </w:r>
+    </w:p>
+    <w:p/>
+    <w:p/>
+    <w:p>
+      <w:r>
+        <w:t xml:space="preserve">Public Boolean </w:t>
+      </w:r>
+      <w:proofErr w:type="spellStart"/>
+      <w:proofErr w:type="gramStart"/>
+      <w:r>
+        <w:t>validateRepassword</w:t>
+      </w:r>
+      <w:proofErr w:type="spellEnd"/>
+      <w:r>
+        <w:t>(</w:t>
+      </w:r>
+      <w:proofErr w:type="gramEnd"/>
+      <w:r>
+        <w:t xml:space="preserve">String </w:t>
+      </w:r>
+      <w:proofErr w:type="spellStart"/>
+      <w:r>
+        <w:t>rePassword</w:t>
+      </w:r>
+      <w:proofErr w:type="spellEnd"/>
+      <w:r>
+        <w:t>)</w:t>
+      </w:r>
+    </w:p>
+    <w:p>
+      <w:r>
+        <w:t xml:space="preserve">Validate the </w:t>
+      </w:r>
+      <w:proofErr w:type="spellStart"/>
+      <w:r>
+        <w:t>repassword</w:t>
+      </w:r>
+      <w:proofErr w:type="spellEnd"/>
+      <w:r>
+        <w:t xml:space="preserve"> is password format or not, and check </w:t>
+      </w:r>
+      <w:proofErr w:type="spellStart"/>
+      <w:r>
+        <w:t>repassword</w:t>
+      </w:r>
+      <w:proofErr w:type="spellEnd"/>
+      <w:r>
+        <w:t xml:space="preserve"> is same as password or not.</w:t>
+      </w:r>
+    </w:p>
+    <w:p>
+      <w:r>
+        <w:t>Parameter:</w:t>
+      </w:r>
+    </w:p>
+    <w:p>
+      <w:r>
+        <w:t>To check the password again.</w:t>
+      </w:r>
+    </w:p>
+    <w:p>
+      <w:proofErr w:type="spellStart"/>
+      <w:r>
+        <w:t>Repassword</w:t>
+      </w:r>
+      <w:proofErr w:type="spellEnd"/>
+      <w:r>
+        <w:t xml:space="preserve"> shall be same as the password.</w:t>
+      </w:r>
+    </w:p>
+    <w:p>
+      <w:r>
+        <w:t>Return:</w:t>
+      </w:r>
+    </w:p>
+    <w:p>
+      <w:r>
+        <w:t xml:space="preserve">If the </w:t>
+      </w:r>
+      <w:proofErr w:type="spellStart"/>
+      <w:r>
+        <w:t>repassword</w:t>
+      </w:r>
+      <w:proofErr w:type="spellEnd"/>
+      <w:r>
+        <w:t xml:space="preserve"> is same as password, it’s return true;</w:t>
+      </w:r>
+    </w:p>
+    <w:p>
+      <w:r>
+        <w:lastRenderedPageBreak/>
+        <w:t xml:space="preserve">If the </w:t>
+      </w:r>
+      <w:proofErr w:type="spellStart"/>
+      <w:r>
+        <w:t>repassword</w:t>
+      </w:r>
+      <w:proofErr w:type="spellEnd"/>
+      <w:r>
+        <w:t xml:space="preserve"> is not same as password, it’s return false;</w:t>
+      </w:r>
+    </w:p>
+    <w:p/>
+    <w:p/>
+    <w:p/>
+    <w:p/>
+    <w:p>
+      <w:r>
+        <w:rPr>
+          <w:highlight w:val="yellow"/>
+        </w:rPr>
+        <w:t>Class: Login</w:t>
+      </w:r>
+    </w:p>
+    <w:p/>
+    <w:p>
+      <w:r>
+        <w:t xml:space="preserve">Public </w:t>
+      </w:r>
+      <w:r>
+        <w:t xml:space="preserve">Boolean </w:t>
+      </w:r>
+      <w:proofErr w:type="spellStart"/>
+      <w:proofErr w:type="gramStart"/>
+      <w:r>
+        <w:t>validateUsername</w:t>
+      </w:r>
+      <w:proofErr w:type="spellEnd"/>
+      <w:r>
+        <w:t>(</w:t>
+      </w:r>
+      <w:proofErr w:type="gramEnd"/>
+      <w:r>
+        <w:t xml:space="preserve">String </w:t>
+      </w:r>
+      <w:r>
+        <w:t>username</w:t>
+      </w:r>
+      <w:r>
+        <w:t>)</w:t>
+      </w:r>
+    </w:p>
+    <w:p>
+      <w:r>
+        <w:t xml:space="preserve">Validate </w:t>
+      </w:r>
+      <w:r>
+        <w:t>the format of username</w:t>
+      </w:r>
+      <w:r>
+        <w:t xml:space="preserve"> before check the username match with user password;</w:t>
+      </w:r>
+    </w:p>
+    <w:p>
+      <w:r>
+        <w:t>Parameter:</w:t>
+      </w:r>
+    </w:p>
+    <w:p>
+      <w:r>
+        <w:t>The password that check this user is real user of website.</w:t>
+      </w:r>
+    </w:p>
+    <w:p>
+      <w:r>
+        <w:t>Password format is 5 to 10 any characters.</w:t>
+      </w:r>
+    </w:p>
+    <w:p>
+      <w:r>
+        <w:t>Return:</w:t>
+      </w:r>
+    </w:p>
+    <w:p>
+      <w:r>
+        <w:t>If the password is satisfy the format, it’s shall return true;</w:t>
+      </w:r>
+    </w:p>
+    <w:p>
+      <w:r>
+        <w:t>If the password is not satisfy the format, it’s shall return false;</w:t>
+      </w:r>
+    </w:p>
+    <w:p/>
+    <w:p/>
+    <w:p>
+      <w:r>
+        <w:t xml:space="preserve">Public Boolean </w:t>
+      </w:r>
+      <w:proofErr w:type="spellStart"/>
+      <w:proofErr w:type="gramStart"/>
+      <w:r>
+        <w:t>validatePassword</w:t>
+      </w:r>
+      <w:proofErr w:type="spellEnd"/>
+      <w:r>
+        <w:t>(</w:t>
+      </w:r>
+      <w:proofErr w:type="gramEnd"/>
+      <w:r>
+        <w:t>String password)</w:t>
+      </w:r>
+    </w:p>
+    <w:p>
+      <w:r>
+        <w:t>Validate the format of user password before check the username match with user password;</w:t>
+      </w:r>
+    </w:p>
+    <w:p>
+      <w:r>
+        <w:t>Parameter:</w:t>
+      </w:r>
+    </w:p>
+    <w:p>
+      <w:r>
+        <w:t>The user name that user to be login website to distinguish identity of user.</w:t>
+      </w:r>
+    </w:p>
+    <w:p>
+      <w:r>
+        <w:t>Username format should be email format.</w:t>
+      </w:r>
+    </w:p>
+    <w:p>
+      <w:r>
+        <w:t>Return:</w:t>
+      </w:r>
       <w:bookmarkStart w:id="0" w:name="_GoBack"/>
       <w:bookmarkEnd w:id="0"/>
     </w:p>
     <w:p>
       <w:r>
-        <w:t>Parameter:</w:t>
-      </w:r>
-    </w:p>
-    <w:p>
-      <w:r>
-        <w:t xml:space="preserve">The Shopping cart that the customer has check out. </w:t>
-      </w:r>
-    </w:p>
-    <w:p>
-      <w:r>
-        <w:t>Return</w:t>
-      </w:r>
-      <w:r>
-        <w:t>s:</w:t>
-      </w:r>
-    </w:p>
-    <w:p>
-      <w:r>
-        <w:t xml:space="preserve"> </w:t>
-      </w:r>
-      <w:r>
-        <w:t>T</w:t>
-      </w:r>
-      <w:r>
-        <w:t>he</w:t>
-      </w:r>
-      <w:r>
-        <w:t xml:space="preserve"> </w:t>
-      </w:r>
-      <w:r>
-        <w:t>new shopping history.</w:t>
-      </w:r>
-    </w:p>
+        <w:t>If the username is standard email format, it’s shall return true;</w:t>
+      </w:r>
+    </w:p>
+    <w:p>
+      <w:r>
+        <w:t>If the username is not satisfy the email format, it’s shall return false;</w:t>
+      </w:r>
+    </w:p>
+    <w:p/>
+    <w:p/>
+    <w:p/>
+    <w:p/>
+    <w:p/>
+    <w:p/>
+    <w:p/>
+    <w:p/>
     <w:p/>
     <w:p/>
     <w:p/>

</xml_diff>